<commit_message>
12.07.22 | BUGFIXES | READY to DEPLOY
</commit_message>
<xml_diff>
--- a/src/main/resources/static/Дневник практики Костюнин В.С..docx
+++ b/src/main/resources/static/Дневник практики Костюнин В.С..docx
@@ -18,8 +18,6 @@
           <w:lang w:eastAsia="ru-RU" w:bidi="ru-RU"/>
         </w:rPr>
       </w:pPr>
-      <w:bookmarkStart w:id="0" w:name="_GoBack"/>
-      <w:bookmarkEnd w:id="0"/>
     </w:p>
     <w:p>
       <w:pPr>
@@ -4413,6 +4411,51 @@
               </w:rPr>
               <w:t>-Установка нового дизайна</w:t>
             </w:r>
+            <w:r>
+              <w:rPr>
+                <w:rFonts w:ascii="Times New Roman" w:eastAsia="Times New Roman" w:hAnsi="Times New Roman" w:cs="Times New Roman"/>
+                <w:sz w:val="28"/>
+                <w:szCs w:val="28"/>
+                <w:lang w:eastAsia="ru-RU" w:bidi="ru-RU"/>
+              </w:rPr>
+              <w:t xml:space="preserve"> </w:t>
+            </w:r>
+            <w:r>
+              <w:rPr>
+                <w:rFonts w:ascii="Times New Roman" w:eastAsia="Times New Roman" w:hAnsi="Times New Roman" w:cs="Times New Roman"/>
+                <w:sz w:val="28"/>
+                <w:szCs w:val="28"/>
+                <w:lang w:eastAsia="ru-RU" w:bidi="ru-RU"/>
+              </w:rPr>
+              <w:t xml:space="preserve">к </w:t>
+            </w:r>
+            <w:r>
+              <w:rPr>
+                <w:rFonts w:ascii="Times New Roman" w:eastAsia="Times New Roman" w:hAnsi="Times New Roman" w:cs="Times New Roman"/>
+                <w:sz w:val="28"/>
+                <w:szCs w:val="28"/>
+                <w:lang w:val="en-US" w:eastAsia="ru-RU" w:bidi="ru-RU"/>
+              </w:rPr>
+              <w:t>HTML</w:t>
+            </w:r>
+            <w:r>
+              <w:rPr>
+                <w:rFonts w:ascii="Times New Roman" w:eastAsia="Times New Roman" w:hAnsi="Times New Roman" w:cs="Times New Roman"/>
+                <w:sz w:val="28"/>
+                <w:szCs w:val="28"/>
+                <w:lang w:eastAsia="ru-RU" w:bidi="ru-RU"/>
+              </w:rPr>
+              <w:t xml:space="preserve"> </w:t>
+            </w:r>
+            <w:r>
+              <w:rPr>
+                <w:rFonts w:ascii="Times New Roman" w:eastAsia="Times New Roman" w:hAnsi="Times New Roman" w:cs="Times New Roman"/>
+                <w:sz w:val="28"/>
+                <w:szCs w:val="28"/>
+                <w:lang w:eastAsia="ru-RU" w:bidi="ru-RU"/>
+              </w:rPr>
+              <w:t xml:space="preserve">таблицам </w:t>
+            </w:r>
           </w:p>
           <w:p>
             <w:pPr>
@@ -4492,6 +4535,7 @@
                 <w:szCs w:val="28"/>
                 <w:lang w:eastAsia="ru-RU" w:bidi="ru-RU"/>
               </w:rPr>
+              <w:lastRenderedPageBreak/>
               <w:t>18</w:t>
             </w:r>
           </w:p>
@@ -4541,6 +4585,124 @@
                 <w:lang w:eastAsia="ru-RU" w:bidi="ru-RU"/>
               </w:rPr>
             </w:pPr>
+            <w:r>
+              <w:rPr>
+                <w:rFonts w:ascii="Times New Roman" w:eastAsia="Times New Roman" w:hAnsi="Times New Roman" w:cs="Times New Roman"/>
+                <w:sz w:val="28"/>
+                <w:szCs w:val="28"/>
+                <w:lang w:eastAsia="ru-RU" w:bidi="ru-RU"/>
+              </w:rPr>
+              <w:t xml:space="preserve">-Подготовка к развёртыванию приложения. </w:t>
+            </w:r>
+          </w:p>
+          <w:p>
+            <w:pPr>
+              <w:widowControl w:val="0"/>
+              <w:autoSpaceDE w:val="0"/>
+              <w:autoSpaceDN w:val="0"/>
+              <w:spacing w:before="10"/>
+              <w:rPr>
+                <w:rFonts w:ascii="Times New Roman" w:eastAsia="Times New Roman" w:hAnsi="Times New Roman" w:cs="Times New Roman"/>
+                <w:sz w:val="28"/>
+                <w:szCs w:val="28"/>
+                <w:lang w:eastAsia="ru-RU" w:bidi="ru-RU"/>
+              </w:rPr>
+            </w:pPr>
+            <w:r>
+              <w:rPr>
+                <w:rFonts w:ascii="Times New Roman" w:eastAsia="Times New Roman" w:hAnsi="Times New Roman" w:cs="Times New Roman"/>
+                <w:sz w:val="28"/>
+                <w:szCs w:val="28"/>
+                <w:lang w:eastAsia="ru-RU" w:bidi="ru-RU"/>
+              </w:rPr>
+              <w:t xml:space="preserve">-Поиск </w:t>
+            </w:r>
+            <w:r>
+              <w:rPr>
+                <w:rFonts w:ascii="Times New Roman" w:eastAsia="Times New Roman" w:hAnsi="Times New Roman" w:cs="Times New Roman"/>
+                <w:sz w:val="28"/>
+                <w:szCs w:val="28"/>
+                <w:lang w:val="en-US" w:eastAsia="ru-RU" w:bidi="ru-RU"/>
+              </w:rPr>
+              <w:t>VPS</w:t>
+            </w:r>
+            <w:r>
+              <w:rPr>
+                <w:rFonts w:ascii="Times New Roman" w:eastAsia="Times New Roman" w:hAnsi="Times New Roman" w:cs="Times New Roman"/>
+                <w:sz w:val="28"/>
+                <w:szCs w:val="28"/>
+                <w:lang w:eastAsia="ru-RU" w:bidi="ru-RU"/>
+              </w:rPr>
+              <w:t xml:space="preserve"> </w:t>
+            </w:r>
+            <w:r>
+              <w:rPr>
+                <w:rFonts w:ascii="Times New Roman" w:eastAsia="Times New Roman" w:hAnsi="Times New Roman" w:cs="Times New Roman"/>
+                <w:sz w:val="28"/>
+                <w:szCs w:val="28"/>
+                <w:lang w:eastAsia="ru-RU" w:bidi="ru-RU"/>
+              </w:rPr>
+              <w:t xml:space="preserve">(Виртуального персонального сервера). </w:t>
+            </w:r>
+          </w:p>
+          <w:p>
+            <w:pPr>
+              <w:widowControl w:val="0"/>
+              <w:autoSpaceDE w:val="0"/>
+              <w:autoSpaceDN w:val="0"/>
+              <w:spacing w:before="10"/>
+              <w:rPr>
+                <w:rFonts w:ascii="Times New Roman" w:eastAsia="Times New Roman" w:hAnsi="Times New Roman" w:cs="Times New Roman"/>
+                <w:sz w:val="28"/>
+                <w:szCs w:val="28"/>
+                <w:lang w:eastAsia="ru-RU" w:bidi="ru-RU"/>
+              </w:rPr>
+            </w:pPr>
+            <w:r>
+              <w:rPr>
+                <w:rFonts w:ascii="Times New Roman" w:eastAsia="Times New Roman" w:hAnsi="Times New Roman" w:cs="Times New Roman"/>
+                <w:sz w:val="28"/>
+                <w:szCs w:val="28"/>
+                <w:lang w:eastAsia="ru-RU" w:bidi="ru-RU"/>
+              </w:rPr>
+              <w:t xml:space="preserve">-Ознакомление с </w:t>
+            </w:r>
+            <w:r>
+              <w:rPr>
+                <w:rFonts w:ascii="Times New Roman" w:eastAsia="Times New Roman" w:hAnsi="Times New Roman" w:cs="Times New Roman"/>
+                <w:sz w:val="28"/>
+                <w:szCs w:val="28"/>
+                <w:lang w:eastAsia="ru-RU" w:bidi="ru-RU"/>
+              </w:rPr>
+              <w:t>контейнеризатор</w:t>
+            </w:r>
+            <w:r>
+              <w:rPr>
+                <w:rFonts w:ascii="Times New Roman" w:eastAsia="Times New Roman" w:hAnsi="Times New Roman" w:cs="Times New Roman"/>
+                <w:sz w:val="28"/>
+                <w:szCs w:val="28"/>
+                <w:lang w:eastAsia="ru-RU" w:bidi="ru-RU"/>
+              </w:rPr>
+              <w:t xml:space="preserve">ом </w:t>
+            </w:r>
+            <w:r>
+              <w:rPr>
+                <w:rFonts w:ascii="Times New Roman" w:eastAsia="Times New Roman" w:hAnsi="Times New Roman" w:cs="Times New Roman"/>
+                <w:sz w:val="28"/>
+                <w:szCs w:val="28"/>
+                <w:lang w:val="en-US" w:eastAsia="ru-RU" w:bidi="ru-RU"/>
+              </w:rPr>
+              <w:t>Docker</w:t>
+            </w:r>
+            <w:r>
+              <w:rPr>
+                <w:rFonts w:ascii="Times New Roman" w:eastAsia="Times New Roman" w:hAnsi="Times New Roman" w:cs="Times New Roman"/>
+                <w:sz w:val="28"/>
+                <w:szCs w:val="28"/>
+                <w:lang w:eastAsia="ru-RU" w:bidi="ru-RU"/>
+              </w:rPr>
+              <w:t xml:space="preserve"> для упаковки приложения и базы данных в контейнеры для последующего запуска их на виртуальном сервере.</w:t>
+            </w:r>
           </w:p>
         </w:tc>
         <w:tc>
@@ -4588,7 +4750,6 @@
                 <w:szCs w:val="28"/>
                 <w:lang w:eastAsia="ru-RU" w:bidi="ru-RU"/>
               </w:rPr>
-              <w:lastRenderedPageBreak/>
               <w:t>19</w:t>
             </w:r>
           </w:p>
@@ -4638,6 +4799,97 @@
                 <w:lang w:eastAsia="ru-RU" w:bidi="ru-RU"/>
               </w:rPr>
             </w:pPr>
+            <w:r>
+              <w:rPr>
+                <w:rFonts w:ascii="Times New Roman" w:eastAsia="Times New Roman" w:hAnsi="Times New Roman" w:cs="Times New Roman"/>
+                <w:sz w:val="28"/>
+                <w:szCs w:val="28"/>
+                <w:lang w:eastAsia="ru-RU" w:bidi="ru-RU"/>
+              </w:rPr>
+              <w:t>-</w:t>
+            </w:r>
+            <w:r>
+              <w:rPr>
+                <w:rFonts w:ascii="Times New Roman" w:eastAsia="Times New Roman" w:hAnsi="Times New Roman" w:cs="Times New Roman"/>
+                <w:sz w:val="28"/>
+                <w:szCs w:val="28"/>
+                <w:lang w:eastAsia="ru-RU" w:bidi="ru-RU"/>
+              </w:rPr>
+              <w:t xml:space="preserve">Завертывание </w:t>
+            </w:r>
+            <w:r>
+              <w:rPr>
+                <w:rFonts w:ascii="Times New Roman" w:eastAsia="Times New Roman" w:hAnsi="Times New Roman" w:cs="Times New Roman"/>
+                <w:sz w:val="28"/>
+                <w:szCs w:val="28"/>
+                <w:lang w:eastAsia="ru-RU" w:bidi="ru-RU"/>
+              </w:rPr>
+              <w:t xml:space="preserve">приложения и базы данных </w:t>
+            </w:r>
+            <w:r>
+              <w:rPr>
+                <w:rFonts w:ascii="Times New Roman" w:eastAsia="Times New Roman" w:hAnsi="Times New Roman" w:cs="Times New Roman"/>
+                <w:sz w:val="28"/>
+                <w:szCs w:val="28"/>
+                <w:lang w:eastAsia="ru-RU" w:bidi="ru-RU"/>
+              </w:rPr>
+              <w:t>в контейнер.</w:t>
+            </w:r>
+            <w:r>
+              <w:rPr>
+                <w:rFonts w:ascii="Times New Roman" w:eastAsia="Times New Roman" w:hAnsi="Times New Roman" w:cs="Times New Roman"/>
+                <w:sz w:val="28"/>
+                <w:szCs w:val="28"/>
+                <w:lang w:eastAsia="ru-RU" w:bidi="ru-RU"/>
+              </w:rPr>
+              <w:t xml:space="preserve"> </w:t>
+            </w:r>
+          </w:p>
+          <w:p>
+            <w:pPr>
+              <w:widowControl w:val="0"/>
+              <w:autoSpaceDE w:val="0"/>
+              <w:autoSpaceDN w:val="0"/>
+              <w:spacing w:before="10"/>
+              <w:rPr>
+                <w:rFonts w:ascii="Times New Roman" w:eastAsia="Times New Roman" w:hAnsi="Times New Roman" w:cs="Times New Roman"/>
+                <w:sz w:val="28"/>
+                <w:szCs w:val="28"/>
+                <w:lang w:eastAsia="ru-RU" w:bidi="ru-RU"/>
+              </w:rPr>
+            </w:pPr>
+            <w:r>
+              <w:rPr>
+                <w:rFonts w:ascii="Times New Roman" w:eastAsia="Times New Roman" w:hAnsi="Times New Roman" w:cs="Times New Roman"/>
+                <w:sz w:val="28"/>
+                <w:szCs w:val="28"/>
+                <w:lang w:eastAsia="ru-RU" w:bidi="ru-RU"/>
+              </w:rPr>
+              <w:t>-Загрузка контейнера на виртуальный сервер.</w:t>
+            </w:r>
+          </w:p>
+          <w:p>
+            <w:pPr>
+              <w:widowControl w:val="0"/>
+              <w:autoSpaceDE w:val="0"/>
+              <w:autoSpaceDN w:val="0"/>
+              <w:spacing w:before="10"/>
+              <w:rPr>
+                <w:rFonts w:ascii="Times New Roman" w:eastAsia="Times New Roman" w:hAnsi="Times New Roman" w:cs="Times New Roman"/>
+                <w:sz w:val="28"/>
+                <w:szCs w:val="28"/>
+                <w:lang w:eastAsia="ru-RU" w:bidi="ru-RU"/>
+              </w:rPr>
+            </w:pPr>
+            <w:r>
+              <w:rPr>
+                <w:rFonts w:ascii="Times New Roman" w:eastAsia="Times New Roman" w:hAnsi="Times New Roman" w:cs="Times New Roman"/>
+                <w:sz w:val="28"/>
+                <w:szCs w:val="28"/>
+                <w:lang w:eastAsia="ru-RU" w:bidi="ru-RU"/>
+              </w:rPr>
+              <w:t>-Развертывание приложения на виртуальном сервере.</w:t>
+            </w:r>
           </w:p>
         </w:tc>
         <w:tc>
@@ -4734,6 +4986,40 @@
                 <w:lang w:eastAsia="ru-RU" w:bidi="ru-RU"/>
               </w:rPr>
             </w:pPr>
+            <w:r>
+              <w:rPr>
+                <w:rFonts w:ascii="Times New Roman" w:eastAsia="Times New Roman" w:hAnsi="Times New Roman" w:cs="Times New Roman"/>
+                <w:sz w:val="28"/>
+                <w:szCs w:val="28"/>
+                <w:lang w:eastAsia="ru-RU" w:bidi="ru-RU"/>
+              </w:rPr>
+              <w:t>-Подписание отчета, характеристики и дневника практики</w:t>
+            </w:r>
+          </w:p>
+          <w:p>
+            <w:pPr>
+              <w:widowControl w:val="0"/>
+              <w:autoSpaceDE w:val="0"/>
+              <w:autoSpaceDN w:val="0"/>
+              <w:spacing w:before="10"/>
+              <w:rPr>
+                <w:rFonts w:ascii="Times New Roman" w:eastAsia="Times New Roman" w:hAnsi="Times New Roman" w:cs="Times New Roman"/>
+                <w:sz w:val="28"/>
+                <w:szCs w:val="28"/>
+                <w:lang w:eastAsia="ru-RU" w:bidi="ru-RU"/>
+              </w:rPr>
+            </w:pPr>
+            <w:r>
+              <w:rPr>
+                <w:rFonts w:ascii="Times New Roman" w:eastAsia="Times New Roman" w:hAnsi="Times New Roman" w:cs="Times New Roman"/>
+                <w:sz w:val="28"/>
+                <w:szCs w:val="28"/>
+                <w:lang w:eastAsia="ru-RU" w:bidi="ru-RU"/>
+              </w:rPr>
+              <w:t>-Убытие с места практики.</w:t>
+            </w:r>
+            <w:bookmarkStart w:id="0" w:name="_GoBack"/>
+            <w:bookmarkEnd w:id="0"/>
           </w:p>
         </w:tc>
         <w:tc>
@@ -5240,7 +5526,6 @@
       <w:lvlJc w:val="left"/>
       <w:pPr>
         <w:ind w:left="647" w:hanging="478"/>
-        <w:jc w:val="left"/>
       </w:pPr>
       <w:rPr>
         <w:rFonts w:ascii="Times New Roman" w:eastAsia="Times New Roman" w:hAnsi="Times New Roman" w:cs="Times New Roman" w:hint="default"/>
@@ -5358,7 +5643,6 @@
       <w:lvlJc w:val="left"/>
       <w:pPr>
         <w:ind w:left="647" w:hanging="478"/>
-        <w:jc w:val="left"/>
       </w:pPr>
       <w:rPr>
         <w:rFonts w:ascii="Times New Roman" w:eastAsia="Times New Roman" w:hAnsi="Times New Roman" w:cs="Times New Roman" w:hint="default"/>
@@ -5476,7 +5760,6 @@
       <w:lvlJc w:val="left"/>
       <w:pPr>
         <w:ind w:left="647" w:hanging="478"/>
-        <w:jc w:val="left"/>
       </w:pPr>
       <w:rPr>
         <w:rFonts w:ascii="Times New Roman" w:eastAsia="Times New Roman" w:hAnsi="Times New Roman" w:cs="Times New Roman" w:hint="default"/>

</xml_diff>